<commit_message>
Update Dermot Grace - GymNote Technical Report.docx
</commit_message>
<xml_diff>
--- a/Dermot Grace - GymNote Technical Report.docx
+++ b/Dermot Grace - GymNote Technical Report.docx
@@ -23,21 +23,899 @@
         <w:t>Dermot Grace – 20081469</w:t>
       </w:r>
     </w:p>
+    <w:sdt>
+      <w:sdtPr>
+        <w:id w:val="1082335590"/>
+        <w:docPartObj>
+          <w:docPartGallery w:val="Table of Contents"/>
+          <w:docPartUnique/>
+        </w:docPartObj>
+      </w:sdtPr>
+      <w:sdtEndPr>
+        <w:rPr>
+          <w:rFonts w:asciiTheme="minorHAnsi" w:eastAsiaTheme="minorHAnsi" w:hAnsiTheme="minorHAnsi" w:cstheme="minorBidi"/>
+          <w:b/>
+          <w:bCs/>
+          <w:noProof/>
+          <w:color w:val="auto"/>
+          <w:sz w:val="22"/>
+          <w:szCs w:val="22"/>
+          <w:lang w:val="en-IE"/>
+        </w:rPr>
+      </w:sdtEndPr>
+      <w:sdtContent>
+        <w:p>
+          <w:pPr>
+            <w:pStyle w:val="TOCHeading"/>
+          </w:pPr>
+          <w:r>
+            <w:t>Contents</w:t>
+          </w:r>
+        </w:p>
+        <w:p>
+          <w:pPr>
+            <w:pStyle w:val="TOC1"/>
+            <w:tabs>
+              <w:tab w:val="right" w:leader="dot" w:pos="9016"/>
+            </w:tabs>
+            <w:rPr>
+              <w:noProof/>
+            </w:rPr>
+          </w:pPr>
+          <w:r>
+            <w:fldChar w:fldCharType="begin"/>
+          </w:r>
+          <w:r>
+            <w:instrText xml:space="preserve"> TOC \o "1-3" \h \z \u </w:instrText>
+          </w:r>
+          <w:r>
+            <w:fldChar w:fldCharType="separate"/>
+          </w:r>
+          <w:hyperlink w:anchor="_Toc102821482" w:history="1">
+            <w:r>
+              <w:rPr>
+                <w:rStyle w:val="Hyperlink"/>
+                <w:noProof/>
+              </w:rPr>
+              <w:t>Functionality</w:t>
+            </w:r>
+            <w:r>
+              <w:rPr>
+                <w:noProof/>
+                <w:webHidden/>
+              </w:rPr>
+              <w:tab/>
+            </w:r>
+            <w:r>
+              <w:rPr>
+                <w:noProof/>
+                <w:webHidden/>
+              </w:rPr>
+              <w:fldChar w:fldCharType="begin"/>
+            </w:r>
+            <w:r>
+              <w:rPr>
+                <w:noProof/>
+                <w:webHidden/>
+              </w:rPr>
+              <w:instrText xml:space="preserve"> PAGEREF _Toc102821482 \h </w:instrText>
+            </w:r>
+            <w:r>
+              <w:rPr>
+                <w:noProof/>
+                <w:webHidden/>
+              </w:rPr>
+            </w:r>
+            <w:r>
+              <w:rPr>
+                <w:noProof/>
+                <w:webHidden/>
+              </w:rPr>
+              <w:fldChar w:fldCharType="separate"/>
+            </w:r>
+            <w:r>
+              <w:rPr>
+                <w:noProof/>
+                <w:webHidden/>
+              </w:rPr>
+              <w:t>1</w:t>
+            </w:r>
+            <w:r>
+              <w:rPr>
+                <w:noProof/>
+                <w:webHidden/>
+              </w:rPr>
+              <w:fldChar w:fldCharType="end"/>
+            </w:r>
+          </w:hyperlink>
+        </w:p>
+        <w:p>
+          <w:pPr>
+            <w:pStyle w:val="TOC2"/>
+            <w:tabs>
+              <w:tab w:val="right" w:leader="dot" w:pos="9016"/>
+            </w:tabs>
+            <w:rPr>
+              <w:noProof/>
+            </w:rPr>
+          </w:pPr>
+          <w:hyperlink w:anchor="_Toc102821483" w:history="1">
+            <w:r>
+              <w:rPr>
+                <w:rStyle w:val="Hyperlink"/>
+                <w:noProof/>
+              </w:rPr>
+              <w:t>Overview</w:t>
+            </w:r>
+            <w:r>
+              <w:rPr>
+                <w:noProof/>
+                <w:webHidden/>
+              </w:rPr>
+              <w:tab/>
+            </w:r>
+            <w:r>
+              <w:rPr>
+                <w:noProof/>
+                <w:webHidden/>
+              </w:rPr>
+              <w:fldChar w:fldCharType="begin"/>
+            </w:r>
+            <w:r>
+              <w:rPr>
+                <w:noProof/>
+                <w:webHidden/>
+              </w:rPr>
+              <w:instrText xml:space="preserve"> PAGEREF _Toc102821483 \h </w:instrText>
+            </w:r>
+            <w:r>
+              <w:rPr>
+                <w:noProof/>
+                <w:webHidden/>
+              </w:rPr>
+            </w:r>
+            <w:r>
+              <w:rPr>
+                <w:noProof/>
+                <w:webHidden/>
+              </w:rPr>
+              <w:fldChar w:fldCharType="separate"/>
+            </w:r>
+            <w:r>
+              <w:rPr>
+                <w:noProof/>
+                <w:webHidden/>
+              </w:rPr>
+              <w:t>1</w:t>
+            </w:r>
+            <w:r>
+              <w:rPr>
+                <w:noProof/>
+                <w:webHidden/>
+              </w:rPr>
+              <w:fldChar w:fldCharType="end"/>
+            </w:r>
+          </w:hyperlink>
+        </w:p>
+        <w:p>
+          <w:pPr>
+            <w:pStyle w:val="TOC2"/>
+            <w:tabs>
+              <w:tab w:val="right" w:leader="dot" w:pos="9016"/>
+            </w:tabs>
+            <w:rPr>
+              <w:noProof/>
+            </w:rPr>
+          </w:pPr>
+          <w:hyperlink w:anchor="_Toc102821484" w:history="1">
+            <w:r>
+              <w:rPr>
+                <w:rStyle w:val="Hyperlink"/>
+                <w:noProof/>
+              </w:rPr>
+              <w:t>What it does</w:t>
+            </w:r>
+            <w:r>
+              <w:rPr>
+                <w:noProof/>
+                <w:webHidden/>
+              </w:rPr>
+              <w:tab/>
+            </w:r>
+            <w:r>
+              <w:rPr>
+                <w:noProof/>
+                <w:webHidden/>
+              </w:rPr>
+              <w:fldChar w:fldCharType="begin"/>
+            </w:r>
+            <w:r>
+              <w:rPr>
+                <w:noProof/>
+                <w:webHidden/>
+              </w:rPr>
+              <w:instrText xml:space="preserve"> PAGEREF _Toc102821484 \h </w:instrText>
+            </w:r>
+            <w:r>
+              <w:rPr>
+                <w:noProof/>
+                <w:webHidden/>
+              </w:rPr>
+            </w:r>
+            <w:r>
+              <w:rPr>
+                <w:noProof/>
+                <w:webHidden/>
+              </w:rPr>
+              <w:fldChar w:fldCharType="separate"/>
+            </w:r>
+            <w:r>
+              <w:rPr>
+                <w:noProof/>
+                <w:webHidden/>
+              </w:rPr>
+              <w:t>1</w:t>
+            </w:r>
+            <w:r>
+              <w:rPr>
+                <w:noProof/>
+                <w:webHidden/>
+              </w:rPr>
+              <w:fldChar w:fldCharType="end"/>
+            </w:r>
+          </w:hyperlink>
+        </w:p>
+        <w:p>
+          <w:pPr>
+            <w:pStyle w:val="TOC2"/>
+            <w:tabs>
+              <w:tab w:val="right" w:leader="dot" w:pos="9016"/>
+            </w:tabs>
+            <w:rPr>
+              <w:noProof/>
+            </w:rPr>
+          </w:pPr>
+          <w:hyperlink w:anchor="_Toc102821485" w:history="1">
+            <w:r>
+              <w:rPr>
+                <w:rStyle w:val="Hyperlink"/>
+                <w:noProof/>
+              </w:rPr>
+              <w:t>A sample use case for a new user</w:t>
+            </w:r>
+            <w:r>
+              <w:rPr>
+                <w:noProof/>
+                <w:webHidden/>
+              </w:rPr>
+              <w:tab/>
+            </w:r>
+            <w:r>
+              <w:rPr>
+                <w:noProof/>
+                <w:webHidden/>
+              </w:rPr>
+              <w:fldChar w:fldCharType="begin"/>
+            </w:r>
+            <w:r>
+              <w:rPr>
+                <w:noProof/>
+                <w:webHidden/>
+              </w:rPr>
+              <w:instrText xml:space="preserve"> PAGEREF _Toc102821485 \h </w:instrText>
+            </w:r>
+            <w:r>
+              <w:rPr>
+                <w:noProof/>
+                <w:webHidden/>
+              </w:rPr>
+            </w:r>
+            <w:r>
+              <w:rPr>
+                <w:noProof/>
+                <w:webHidden/>
+              </w:rPr>
+              <w:fldChar w:fldCharType="separate"/>
+            </w:r>
+            <w:r>
+              <w:rPr>
+                <w:noProof/>
+                <w:webHidden/>
+              </w:rPr>
+              <w:t>1</w:t>
+            </w:r>
+            <w:r>
+              <w:rPr>
+                <w:noProof/>
+                <w:webHidden/>
+              </w:rPr>
+              <w:fldChar w:fldCharType="end"/>
+            </w:r>
+          </w:hyperlink>
+        </w:p>
+        <w:p>
+          <w:pPr>
+            <w:pStyle w:val="TOC2"/>
+            <w:tabs>
+              <w:tab w:val="right" w:leader="dot" w:pos="9016"/>
+            </w:tabs>
+            <w:rPr>
+              <w:noProof/>
+            </w:rPr>
+          </w:pPr>
+          <w:hyperlink w:anchor="_Toc102821486" w:history="1">
+            <w:r>
+              <w:rPr>
+                <w:rStyle w:val="Hyperlink"/>
+                <w:noProof/>
+              </w:rPr>
+              <w:t>Class Diagrams</w:t>
+            </w:r>
+            <w:r>
+              <w:rPr>
+                <w:noProof/>
+                <w:webHidden/>
+              </w:rPr>
+              <w:tab/>
+            </w:r>
+            <w:r>
+              <w:rPr>
+                <w:noProof/>
+                <w:webHidden/>
+              </w:rPr>
+              <w:fldChar w:fldCharType="begin"/>
+            </w:r>
+            <w:r>
+              <w:rPr>
+                <w:noProof/>
+                <w:webHidden/>
+              </w:rPr>
+              <w:instrText xml:space="preserve"> PAGEREF _Toc102821486 \h </w:instrText>
+            </w:r>
+            <w:r>
+              <w:rPr>
+                <w:noProof/>
+                <w:webHidden/>
+              </w:rPr>
+            </w:r>
+            <w:r>
+              <w:rPr>
+                <w:noProof/>
+                <w:webHidden/>
+              </w:rPr>
+              <w:fldChar w:fldCharType="separate"/>
+            </w:r>
+            <w:r>
+              <w:rPr>
+                <w:noProof/>
+                <w:webHidden/>
+              </w:rPr>
+              <w:t>9</w:t>
+            </w:r>
+            <w:r>
+              <w:rPr>
+                <w:noProof/>
+                <w:webHidden/>
+              </w:rPr>
+              <w:fldChar w:fldCharType="end"/>
+            </w:r>
+          </w:hyperlink>
+        </w:p>
+        <w:p>
+          <w:pPr>
+            <w:pStyle w:val="TOC1"/>
+            <w:tabs>
+              <w:tab w:val="right" w:leader="dot" w:pos="9016"/>
+            </w:tabs>
+            <w:rPr>
+              <w:noProof/>
+            </w:rPr>
+          </w:pPr>
+          <w:hyperlink w:anchor="_Toc102821487" w:history="1">
+            <w:r>
+              <w:rPr>
+                <w:rStyle w:val="Hyperlink"/>
+                <w:noProof/>
+              </w:rPr>
+              <w:t>UX/DX Approach</w:t>
+            </w:r>
+            <w:r>
+              <w:rPr>
+                <w:noProof/>
+                <w:webHidden/>
+              </w:rPr>
+              <w:tab/>
+            </w:r>
+            <w:r>
+              <w:rPr>
+                <w:noProof/>
+                <w:webHidden/>
+              </w:rPr>
+              <w:fldChar w:fldCharType="begin"/>
+            </w:r>
+            <w:r>
+              <w:rPr>
+                <w:noProof/>
+                <w:webHidden/>
+              </w:rPr>
+              <w:instrText xml:space="preserve"> PAGEREF _Toc102821487 \h </w:instrText>
+            </w:r>
+            <w:r>
+              <w:rPr>
+                <w:noProof/>
+                <w:webHidden/>
+              </w:rPr>
+            </w:r>
+            <w:r>
+              <w:rPr>
+                <w:noProof/>
+                <w:webHidden/>
+              </w:rPr>
+              <w:fldChar w:fldCharType="separate"/>
+            </w:r>
+            <w:r>
+              <w:rPr>
+                <w:noProof/>
+                <w:webHidden/>
+              </w:rPr>
+              <w:t>10</w:t>
+            </w:r>
+            <w:r>
+              <w:rPr>
+                <w:noProof/>
+                <w:webHidden/>
+              </w:rPr>
+              <w:fldChar w:fldCharType="end"/>
+            </w:r>
+          </w:hyperlink>
+        </w:p>
+        <w:p>
+          <w:pPr>
+            <w:pStyle w:val="TOC1"/>
+            <w:tabs>
+              <w:tab w:val="right" w:leader="dot" w:pos="9016"/>
+            </w:tabs>
+            <w:rPr>
+              <w:noProof/>
+            </w:rPr>
+          </w:pPr>
+          <w:hyperlink w:anchor="_Toc102821488" w:history="1">
+            <w:r>
+              <w:rPr>
+                <w:rStyle w:val="Hyperlink"/>
+                <w:noProof/>
+              </w:rPr>
+              <w:t>Git Approach</w:t>
+            </w:r>
+            <w:r>
+              <w:rPr>
+                <w:noProof/>
+                <w:webHidden/>
+              </w:rPr>
+              <w:tab/>
+            </w:r>
+            <w:r>
+              <w:rPr>
+                <w:noProof/>
+                <w:webHidden/>
+              </w:rPr>
+              <w:fldChar w:fldCharType="begin"/>
+            </w:r>
+            <w:r>
+              <w:rPr>
+                <w:noProof/>
+                <w:webHidden/>
+              </w:rPr>
+              <w:instrText xml:space="preserve"> PAGEREF _Toc102821488 \h </w:instrText>
+            </w:r>
+            <w:r>
+              <w:rPr>
+                <w:noProof/>
+                <w:webHidden/>
+              </w:rPr>
+            </w:r>
+            <w:r>
+              <w:rPr>
+                <w:noProof/>
+                <w:webHidden/>
+              </w:rPr>
+              <w:fldChar w:fldCharType="separate"/>
+            </w:r>
+            <w:r>
+              <w:rPr>
+                <w:noProof/>
+                <w:webHidden/>
+              </w:rPr>
+              <w:t>10</w:t>
+            </w:r>
+            <w:r>
+              <w:rPr>
+                <w:noProof/>
+                <w:webHidden/>
+              </w:rPr>
+              <w:fldChar w:fldCharType="end"/>
+            </w:r>
+          </w:hyperlink>
+        </w:p>
+        <w:p>
+          <w:pPr>
+            <w:pStyle w:val="TOC1"/>
+            <w:tabs>
+              <w:tab w:val="right" w:leader="dot" w:pos="9016"/>
+            </w:tabs>
+            <w:rPr>
+              <w:noProof/>
+            </w:rPr>
+          </w:pPr>
+          <w:hyperlink w:anchor="_Toc102821489" w:history="1">
+            <w:r>
+              <w:rPr>
+                <w:rStyle w:val="Hyperlink"/>
+                <w:noProof/>
+              </w:rPr>
+              <w:t>Personal Statement</w:t>
+            </w:r>
+            <w:r>
+              <w:rPr>
+                <w:noProof/>
+                <w:webHidden/>
+              </w:rPr>
+              <w:tab/>
+            </w:r>
+            <w:r>
+              <w:rPr>
+                <w:noProof/>
+                <w:webHidden/>
+              </w:rPr>
+              <w:fldChar w:fldCharType="begin"/>
+            </w:r>
+            <w:r>
+              <w:rPr>
+                <w:noProof/>
+                <w:webHidden/>
+              </w:rPr>
+              <w:instrText xml:space="preserve"> PAGEREF _Toc102821489 \h </w:instrText>
+            </w:r>
+            <w:r>
+              <w:rPr>
+                <w:noProof/>
+                <w:webHidden/>
+              </w:rPr>
+            </w:r>
+            <w:r>
+              <w:rPr>
+                <w:noProof/>
+                <w:webHidden/>
+              </w:rPr>
+              <w:fldChar w:fldCharType="separate"/>
+            </w:r>
+            <w:r>
+              <w:rPr>
+                <w:noProof/>
+                <w:webHidden/>
+              </w:rPr>
+              <w:t>12</w:t>
+            </w:r>
+            <w:r>
+              <w:rPr>
+                <w:noProof/>
+                <w:webHidden/>
+              </w:rPr>
+              <w:fldChar w:fldCharType="end"/>
+            </w:r>
+          </w:hyperlink>
+        </w:p>
+        <w:p>
+          <w:pPr>
+            <w:pStyle w:val="TOC2"/>
+            <w:tabs>
+              <w:tab w:val="right" w:leader="dot" w:pos="9016"/>
+            </w:tabs>
+            <w:rPr>
+              <w:noProof/>
+            </w:rPr>
+          </w:pPr>
+          <w:hyperlink w:anchor="_Toc102821490" w:history="1">
+            <w:r>
+              <w:rPr>
+                <w:rStyle w:val="Hyperlink"/>
+                <w:noProof/>
+              </w:rPr>
+              <w:t>How it went</w:t>
+            </w:r>
+            <w:r>
+              <w:rPr>
+                <w:noProof/>
+                <w:webHidden/>
+              </w:rPr>
+              <w:tab/>
+            </w:r>
+            <w:r>
+              <w:rPr>
+                <w:noProof/>
+                <w:webHidden/>
+              </w:rPr>
+              <w:fldChar w:fldCharType="begin"/>
+            </w:r>
+            <w:r>
+              <w:rPr>
+                <w:noProof/>
+                <w:webHidden/>
+              </w:rPr>
+              <w:instrText xml:space="preserve"> PAGEREF _Toc102821490 \h </w:instrText>
+            </w:r>
+            <w:r>
+              <w:rPr>
+                <w:noProof/>
+                <w:webHidden/>
+              </w:rPr>
+            </w:r>
+            <w:r>
+              <w:rPr>
+                <w:noProof/>
+                <w:webHidden/>
+              </w:rPr>
+              <w:fldChar w:fldCharType="separate"/>
+            </w:r>
+            <w:r>
+              <w:rPr>
+                <w:noProof/>
+                <w:webHidden/>
+              </w:rPr>
+              <w:t>12</w:t>
+            </w:r>
+            <w:r>
+              <w:rPr>
+                <w:noProof/>
+                <w:webHidden/>
+              </w:rPr>
+              <w:fldChar w:fldCharType="end"/>
+            </w:r>
+          </w:hyperlink>
+        </w:p>
+        <w:p>
+          <w:pPr>
+            <w:pStyle w:val="TOC2"/>
+            <w:tabs>
+              <w:tab w:val="right" w:leader="dot" w:pos="9016"/>
+            </w:tabs>
+            <w:rPr>
+              <w:noProof/>
+            </w:rPr>
+          </w:pPr>
+          <w:hyperlink w:anchor="_Toc102821491" w:history="1">
+            <w:r>
+              <w:rPr>
+                <w:rStyle w:val="Hyperlink"/>
+                <w:noProof/>
+              </w:rPr>
+              <w:t>Possible enhancements</w:t>
+            </w:r>
+            <w:r>
+              <w:rPr>
+                <w:noProof/>
+                <w:webHidden/>
+              </w:rPr>
+              <w:tab/>
+            </w:r>
+            <w:r>
+              <w:rPr>
+                <w:noProof/>
+                <w:webHidden/>
+              </w:rPr>
+              <w:fldChar w:fldCharType="begin"/>
+            </w:r>
+            <w:r>
+              <w:rPr>
+                <w:noProof/>
+                <w:webHidden/>
+              </w:rPr>
+              <w:instrText xml:space="preserve"> PAGEREF _Toc102821491 \h </w:instrText>
+            </w:r>
+            <w:r>
+              <w:rPr>
+                <w:noProof/>
+                <w:webHidden/>
+              </w:rPr>
+            </w:r>
+            <w:r>
+              <w:rPr>
+                <w:noProof/>
+                <w:webHidden/>
+              </w:rPr>
+              <w:fldChar w:fldCharType="separate"/>
+            </w:r>
+            <w:r>
+              <w:rPr>
+                <w:noProof/>
+                <w:webHidden/>
+              </w:rPr>
+              <w:t>12</w:t>
+            </w:r>
+            <w:r>
+              <w:rPr>
+                <w:noProof/>
+                <w:webHidden/>
+              </w:rPr>
+              <w:fldChar w:fldCharType="end"/>
+            </w:r>
+          </w:hyperlink>
+        </w:p>
+        <w:p>
+          <w:pPr>
+            <w:pStyle w:val="TOC2"/>
+            <w:tabs>
+              <w:tab w:val="right" w:leader="dot" w:pos="9016"/>
+            </w:tabs>
+            <w:rPr>
+              <w:noProof/>
+            </w:rPr>
+          </w:pPr>
+          <w:hyperlink w:anchor="_Toc102821492" w:history="1">
+            <w:r>
+              <w:rPr>
+                <w:rStyle w:val="Hyperlink"/>
+                <w:noProof/>
+              </w:rPr>
+              <w:t>Known bugs</w:t>
+            </w:r>
+            <w:r>
+              <w:rPr>
+                <w:noProof/>
+                <w:webHidden/>
+              </w:rPr>
+              <w:tab/>
+            </w:r>
+            <w:r>
+              <w:rPr>
+                <w:noProof/>
+                <w:webHidden/>
+              </w:rPr>
+              <w:fldChar w:fldCharType="begin"/>
+            </w:r>
+            <w:r>
+              <w:rPr>
+                <w:noProof/>
+                <w:webHidden/>
+              </w:rPr>
+              <w:instrText xml:space="preserve"> PAGEREF _Toc102821492 \h </w:instrText>
+            </w:r>
+            <w:r>
+              <w:rPr>
+                <w:noProof/>
+                <w:webHidden/>
+              </w:rPr>
+            </w:r>
+            <w:r>
+              <w:rPr>
+                <w:noProof/>
+                <w:webHidden/>
+              </w:rPr>
+              <w:fldChar w:fldCharType="separate"/>
+            </w:r>
+            <w:r>
+              <w:rPr>
+                <w:noProof/>
+                <w:webHidden/>
+              </w:rPr>
+              <w:t>12</w:t>
+            </w:r>
+            <w:r>
+              <w:rPr>
+                <w:noProof/>
+                <w:webHidden/>
+              </w:rPr>
+              <w:fldChar w:fldCharType="end"/>
+            </w:r>
+          </w:hyperlink>
+        </w:p>
+        <w:p>
+          <w:pPr>
+            <w:pStyle w:val="TOC1"/>
+            <w:tabs>
+              <w:tab w:val="right" w:leader="dot" w:pos="9016"/>
+            </w:tabs>
+            <w:rPr>
+              <w:noProof/>
+            </w:rPr>
+          </w:pPr>
+          <w:hyperlink w:anchor="_Toc102821493" w:history="1">
+            <w:r>
+              <w:rPr>
+                <w:rStyle w:val="Hyperlink"/>
+                <w:noProof/>
+              </w:rPr>
+              <w:t>References</w:t>
+            </w:r>
+            <w:r>
+              <w:rPr>
+                <w:noProof/>
+                <w:webHidden/>
+              </w:rPr>
+              <w:tab/>
+            </w:r>
+            <w:r>
+              <w:rPr>
+                <w:noProof/>
+                <w:webHidden/>
+              </w:rPr>
+              <w:fldChar w:fldCharType="begin"/>
+            </w:r>
+            <w:r>
+              <w:rPr>
+                <w:noProof/>
+                <w:webHidden/>
+              </w:rPr>
+              <w:instrText xml:space="preserve"> PAGEREF _Toc102821493 \h </w:instrText>
+            </w:r>
+            <w:r>
+              <w:rPr>
+                <w:noProof/>
+                <w:webHidden/>
+              </w:rPr>
+            </w:r>
+            <w:r>
+              <w:rPr>
+                <w:noProof/>
+                <w:webHidden/>
+              </w:rPr>
+              <w:fldChar w:fldCharType="separate"/>
+            </w:r>
+            <w:r>
+              <w:rPr>
+                <w:noProof/>
+                <w:webHidden/>
+              </w:rPr>
+              <w:t>12</w:t>
+            </w:r>
+            <w:r>
+              <w:rPr>
+                <w:noProof/>
+                <w:webHidden/>
+              </w:rPr>
+              <w:fldChar w:fldCharType="end"/>
+            </w:r>
+          </w:hyperlink>
+        </w:p>
+        <w:p>
+          <w:r>
+            <w:rPr>
+              <w:b/>
+              <w:bCs/>
+              <w:noProof/>
+            </w:rPr>
+            <w:fldChar w:fldCharType="end"/>
+          </w:r>
+        </w:p>
+      </w:sdtContent>
+    </w:sdt>
     <w:p>
       <w:pPr>
         <w:pStyle w:val="Heading1"/>
       </w:pPr>
-      <w:r>
-        <w:t xml:space="preserve">Functionality </w:t>
+    </w:p>
+    <w:p>
+      <w:pPr>
+        <w:pStyle w:val="Heading1"/>
+      </w:pPr>
+      <w:bookmarkStart w:id="0" w:name="_Toc102821482"/>
+      <w:r>
+        <w:t>Functionality</w:t>
+      </w:r>
+      <w:bookmarkEnd w:id="0"/>
+      <w:r>
+        <w:t xml:space="preserve"> </w:t>
       </w:r>
     </w:p>
     <w:p>
       <w:pPr>
         <w:pStyle w:val="Heading2"/>
       </w:pPr>
+      <w:bookmarkStart w:id="1" w:name="_Toc102821483"/>
       <w:r>
         <w:t>Overview</w:t>
       </w:r>
+      <w:bookmarkEnd w:id="1"/>
     </w:p>
     <w:p>
       <w:r>
@@ -88,9 +966,11 @@
       <w:pPr>
         <w:pStyle w:val="Heading2"/>
       </w:pPr>
+      <w:bookmarkStart w:id="2" w:name="_Toc102821484"/>
       <w:r>
         <w:t>What it does</w:t>
       </w:r>
+      <w:bookmarkEnd w:id="2"/>
     </w:p>
     <w:p>
       <w:r>
@@ -106,12 +986,15 @@
       <w:pPr>
         <w:pStyle w:val="Heading2"/>
       </w:pPr>
-      <w:r>
+      <w:bookmarkStart w:id="3" w:name="_Toc102821485"/>
+      <w:r>
+        <w:lastRenderedPageBreak/>
         <w:t>A sample use case</w:t>
       </w:r>
       <w:r>
         <w:t xml:space="preserve"> for a new user</w:t>
       </w:r>
+      <w:bookmarkEnd w:id="3"/>
     </w:p>
     <w:p>
       <w:pPr>
@@ -149,7 +1032,7 @@
                     </pic:cNvPicPr>
                   </pic:nvPicPr>
                   <pic:blipFill>
-                    <a:blip r:embed="rId5">
+                    <a:blip r:embed="rId6">
                       <a:extLst>
                         <a:ext uri="{28A0092B-C50C-407E-A947-70E740481C1C}">
                           <a14:useLocalDpi xmlns:a14="http://schemas.microsoft.com/office/drawing/2010/main" val="0"/>
@@ -196,58 +1079,14 @@
     </w:p>
     <w:p>
       <w:r>
-        <w:lastRenderedPageBreak/>
+        <w:rPr>
+          <w:noProof/>
+        </w:rPr>
         <w:drawing>
           <wp:inline distT="0" distB="0" distL="0" distR="0" wp14:anchorId="63A533A3" wp14:editId="53BAD83E">
             <wp:extent cx="1962164" cy="3571901"/>
             <wp:effectExtent l="0" t="0" r="0" b="9525"/>
             <wp:docPr id="1" name="Picture 1"/>
-            <wp:cNvGraphicFramePr>
-              <a:graphicFrameLocks xmlns:a="http://schemas.openxmlformats.org/drawingml/2006/main" noChangeAspect="1"/>
-            </wp:cNvGraphicFramePr>
-            <a:graphic xmlns:a="http://schemas.openxmlformats.org/drawingml/2006/main">
-              <a:graphicData uri="http://schemas.openxmlformats.org/drawingml/2006/picture">
-                <pic:pic xmlns:pic="http://schemas.openxmlformats.org/drawingml/2006/picture">
-                  <pic:nvPicPr>
-                    <pic:cNvPr id="1" name=""/>
-                    <pic:cNvPicPr/>
-                  </pic:nvPicPr>
-                  <pic:blipFill>
-                    <a:blip r:embed="rId6"/>
-                    <a:stretch>
-                      <a:fillRect/>
-                    </a:stretch>
-                  </pic:blipFill>
-                  <pic:spPr>
-                    <a:xfrm>
-                      <a:off x="0" y="0"/>
-                      <a:ext cx="1962164" cy="3571901"/>
-                    </a:xfrm>
-                    <a:prstGeom prst="rect">
-                      <a:avLst/>
-                    </a:prstGeom>
-                  </pic:spPr>
-                </pic:pic>
-              </a:graphicData>
-            </a:graphic>
-          </wp:inline>
-        </w:drawing>
-      </w:r>
-    </w:p>
-    <w:p/>
-    <w:p>
-      <w:r>
-        <w:t>User will input their email address and chosen password and click ‘Register Now’. A success/error message will be displayed on account creation or if there’s an error.</w:t>
-      </w:r>
-    </w:p>
-    <w:p/>
-    <w:p>
-      <w:r>
-        <w:drawing>
-          <wp:inline distT="0" distB="0" distL="0" distR="0" wp14:anchorId="04216126" wp14:editId="0F98B205">
-            <wp:extent cx="1943114" cy="3533801"/>
-            <wp:effectExtent l="0" t="0" r="0" b="9525"/>
-            <wp:docPr id="2" name="Picture 2"/>
             <wp:cNvGraphicFramePr>
               <a:graphicFrameLocks xmlns:a="http://schemas.openxmlformats.org/drawingml/2006/main" noChangeAspect="1"/>
             </wp:cNvGraphicFramePr>
@@ -267,7 +1106,7 @@
                   <pic:spPr>
                     <a:xfrm>
                       <a:off x="0" y="0"/>
-                      <a:ext cx="1943114" cy="3533801"/>
+                      <a:ext cx="1962164" cy="3571901"/>
                     </a:xfrm>
                     <a:prstGeom prst="rect">
                       <a:avLst/>
@@ -280,14 +1119,24 @@
         </w:drawing>
       </w:r>
     </w:p>
-    <w:p>
-      <w:r>
+    <w:p/>
+    <w:p>
+      <w:r>
+        <w:t>User will input their email address and chosen password and click ‘Register Now’. A success/error message will be displayed on account creation or if there’s an error.</w:t>
+      </w:r>
+    </w:p>
+    <w:p/>
+    <w:p>
+      <w:r>
+        <w:rPr>
+          <w:noProof/>
+        </w:rPr>
         <w:lastRenderedPageBreak/>
         <w:drawing>
-          <wp:inline distT="0" distB="0" distL="0" distR="0" wp14:anchorId="665FDB16" wp14:editId="0664BFC6">
-            <wp:extent cx="1943114" cy="3448075"/>
-            <wp:effectExtent l="0" t="0" r="0" b="0"/>
-            <wp:docPr id="4" name="Picture 4"/>
+          <wp:inline distT="0" distB="0" distL="0" distR="0" wp14:anchorId="04216126" wp14:editId="0F98B205">
+            <wp:extent cx="1943114" cy="3533801"/>
+            <wp:effectExtent l="0" t="0" r="0" b="9525"/>
+            <wp:docPr id="2" name="Picture 2"/>
             <wp:cNvGraphicFramePr>
               <a:graphicFrameLocks xmlns:a="http://schemas.openxmlformats.org/drawingml/2006/main" noChangeAspect="1"/>
             </wp:cNvGraphicFramePr>
@@ -307,7 +1156,7 @@
                   <pic:spPr>
                     <a:xfrm>
                       <a:off x="0" y="0"/>
-                      <a:ext cx="1943114" cy="3448075"/>
+                      <a:ext cx="1943114" cy="3533801"/>
                     </a:xfrm>
                     <a:prstGeom prst="rect">
                       <a:avLst/>
@@ -322,11 +1171,14 @@
     </w:p>
     <w:p>
       <w:r>
+        <w:rPr>
+          <w:noProof/>
+        </w:rPr>
         <w:drawing>
-          <wp:inline distT="0" distB="0" distL="0" distR="0" wp14:anchorId="28182074" wp14:editId="6CFDED8E">
-            <wp:extent cx="2076450" cy="1003413"/>
-            <wp:effectExtent l="0" t="0" r="0" b="6350"/>
-            <wp:docPr id="6" name="Picture 6"/>
+          <wp:inline distT="0" distB="0" distL="0" distR="0" wp14:anchorId="665FDB16" wp14:editId="0664BFC6">
+            <wp:extent cx="1943114" cy="3448075"/>
+            <wp:effectExtent l="0" t="0" r="0" b="0"/>
+            <wp:docPr id="4" name="Picture 4"/>
             <wp:cNvGraphicFramePr>
               <a:graphicFrameLocks xmlns:a="http://schemas.openxmlformats.org/drawingml/2006/main" noChangeAspect="1"/>
             </wp:cNvGraphicFramePr>
@@ -346,7 +1198,7 @@
                   <pic:spPr>
                     <a:xfrm>
                       <a:off x="0" y="0"/>
-                      <a:ext cx="2083282" cy="1006714"/>
+                      <a:ext cx="1943114" cy="3448075"/>
                     </a:xfrm>
                     <a:prstGeom prst="rect">
                       <a:avLst/>
@@ -361,24 +1213,14 @@
     </w:p>
     <w:p>
       <w:r>
-        <w:t xml:space="preserve">The user will be created in Firebase Authentication. The user </w:t>
-      </w:r>
-      <w:proofErr w:type="spellStart"/>
-      <w:r>
-        <w:t>uid</w:t>
-      </w:r>
-      <w:proofErr w:type="spellEnd"/>
-      <w:r>
-        <w:t xml:space="preserve"> will be used by the app for filtering of notes when the user logs in.</w:t>
-      </w:r>
-    </w:p>
-    <w:p>
-      <w:r>
+        <w:rPr>
+          <w:noProof/>
+        </w:rPr>
         <w:drawing>
-          <wp:inline distT="0" distB="0" distL="0" distR="0" wp14:anchorId="2A9128E1" wp14:editId="2EDF7972">
-            <wp:extent cx="5731510" cy="1530350"/>
-            <wp:effectExtent l="0" t="0" r="2540" b="0"/>
-            <wp:docPr id="7" name="Picture 7"/>
+          <wp:inline distT="0" distB="0" distL="0" distR="0" wp14:anchorId="28182074" wp14:editId="6CFDED8E">
+            <wp:extent cx="2076450" cy="1003413"/>
+            <wp:effectExtent l="0" t="0" r="0" b="6350"/>
+            <wp:docPr id="6" name="Picture 6"/>
             <wp:cNvGraphicFramePr>
               <a:graphicFrameLocks xmlns:a="http://schemas.openxmlformats.org/drawingml/2006/main" noChangeAspect="1"/>
             </wp:cNvGraphicFramePr>
@@ -398,7 +1240,7 @@
                   <pic:spPr>
                     <a:xfrm>
                       <a:off x="0" y="0"/>
-                      <a:ext cx="5731510" cy="1530350"/>
+                      <a:ext cx="2083282" cy="1006714"/>
                     </a:xfrm>
                     <a:prstGeom prst="rect">
                       <a:avLst/>
@@ -412,29 +1254,29 @@
       </w:r>
     </w:p>
     <w:p>
-      <w:pPr>
-        <w:pStyle w:val="Heading4"/>
-      </w:pPr>
-      <w:r>
-        <w:t>Notes list</w:t>
-      </w:r>
-    </w:p>
-    <w:p>
-      <w:r>
-        <w:t>No notes will be displayed once a new user logs in</w:t>
-      </w:r>
-      <w:r>
-        <w:t>.</w:t>
-      </w:r>
-    </w:p>
-    <w:p>
-      <w:r>
+      <w:r>
+        <w:t xml:space="preserve">The user will be created in Firebase Authentication. The user </w:t>
+      </w:r>
+      <w:proofErr w:type="spellStart"/>
+      <w:r>
+        <w:t>uid</w:t>
+      </w:r>
+      <w:proofErr w:type="spellEnd"/>
+      <w:r>
+        <w:t xml:space="preserve"> will be used by the app for filtering of notes when the user logs in.</w:t>
+      </w:r>
+    </w:p>
+    <w:p>
+      <w:r>
+        <w:rPr>
+          <w:noProof/>
+        </w:rPr>
         <w:lastRenderedPageBreak/>
         <w:drawing>
-          <wp:inline distT="0" distB="0" distL="0" distR="0" wp14:anchorId="759B4038" wp14:editId="200D442F">
-            <wp:extent cx="1571625" cy="2871091"/>
-            <wp:effectExtent l="0" t="0" r="0" b="5715"/>
-            <wp:docPr id="8" name="Picture 8"/>
+          <wp:inline distT="0" distB="0" distL="0" distR="0" wp14:anchorId="2A9128E1" wp14:editId="2EDF7972">
+            <wp:extent cx="5731510" cy="1530350"/>
+            <wp:effectExtent l="0" t="0" r="2540" b="0"/>
+            <wp:docPr id="7" name="Picture 7"/>
             <wp:cNvGraphicFramePr>
               <a:graphicFrameLocks xmlns:a="http://schemas.openxmlformats.org/drawingml/2006/main" noChangeAspect="1"/>
             </wp:cNvGraphicFramePr>
@@ -454,7 +1296,7 @@
                   <pic:spPr>
                     <a:xfrm>
                       <a:off x="0" y="0"/>
-                      <a:ext cx="1575029" cy="2877310"/>
+                      <a:ext cx="5731510" cy="1530350"/>
                     </a:xfrm>
                     <a:prstGeom prst="rect">
                       <a:avLst/>
@@ -472,70 +1314,27 @@
         <w:pStyle w:val="Heading4"/>
       </w:pPr>
       <w:r>
-        <w:t>Navigation</w:t>
-      </w:r>
-    </w:p>
-    <w:p>
-      <w:r>
-        <w:t>Three navigation options will be displayed on the bottom of the app with the following options:</w:t>
-      </w:r>
-    </w:p>
-    <w:p>
-      <w:pPr>
-        <w:pStyle w:val="ListParagraph"/>
-        <w:numPr>
-          <w:ilvl w:val="0"/>
-          <w:numId w:val="1"/>
-        </w:numPr>
-      </w:pPr>
-      <w:r>
-        <w:t>Notes</w:t>
-      </w:r>
-    </w:p>
-    <w:p>
-      <w:pPr>
-        <w:pStyle w:val="ListParagraph"/>
-        <w:numPr>
-          <w:ilvl w:val="0"/>
-          <w:numId w:val="1"/>
-        </w:numPr>
-      </w:pPr>
-      <w:r>
-        <w:t>Add Note</w:t>
-      </w:r>
-    </w:p>
-    <w:p>
-      <w:pPr>
-        <w:pStyle w:val="ListParagraph"/>
-        <w:numPr>
-          <w:ilvl w:val="0"/>
-          <w:numId w:val="1"/>
-        </w:numPr>
-      </w:pPr>
-      <w:r>
-        <w:t>Logout</w:t>
-      </w:r>
-    </w:p>
-    <w:p>
-      <w:pPr>
-        <w:pStyle w:val="Heading4"/>
-      </w:pPr>
-      <w:r>
-        <w:t>Add a note</w:t>
-      </w:r>
-    </w:p>
-    <w:p>
-      <w:r>
-        <w:t>User will click on ‘Add Note’ and the following screen will be presented:</w:t>
-      </w:r>
-    </w:p>
-    <w:p>
-      <w:r>
+        <w:t>Notes list</w:t>
+      </w:r>
+    </w:p>
+    <w:p>
+      <w:r>
+        <w:t>No notes will be displayed once a new user logs in</w:t>
+      </w:r>
+      <w:r>
+        <w:t>.</w:t>
+      </w:r>
+    </w:p>
+    <w:p>
+      <w:r>
+        <w:rPr>
+          <w:noProof/>
+        </w:rPr>
         <w:drawing>
-          <wp:inline distT="0" distB="0" distL="0" distR="0" wp14:anchorId="1BB9DBA7" wp14:editId="696CC9F7">
-            <wp:extent cx="2124075" cy="3993897"/>
-            <wp:effectExtent l="0" t="0" r="0" b="6985"/>
-            <wp:docPr id="9" name="Picture 9"/>
+          <wp:inline distT="0" distB="0" distL="0" distR="0" wp14:anchorId="759B4038" wp14:editId="200D442F">
+            <wp:extent cx="1571625" cy="2871091"/>
+            <wp:effectExtent l="0" t="0" r="0" b="5715"/>
+            <wp:docPr id="8" name="Picture 8"/>
             <wp:cNvGraphicFramePr>
               <a:graphicFrameLocks xmlns:a="http://schemas.openxmlformats.org/drawingml/2006/main" noChangeAspect="1"/>
             </wp:cNvGraphicFramePr>
@@ -555,7 +1354,7 @@
                   <pic:spPr>
                     <a:xfrm>
                       <a:off x="0" y="0"/>
-                      <a:ext cx="2126009" cy="3997533"/>
+                      <a:ext cx="1575029" cy="2877310"/>
                     </a:xfrm>
                     <a:prstGeom prst="rect">
                       <a:avLst/>
@@ -569,18 +1368,78 @@
       </w:r>
     </w:p>
     <w:p>
-      <w:r>
+      <w:pPr>
+        <w:pStyle w:val="Heading4"/>
+      </w:pPr>
+      <w:r>
+        <w:t>Navigation</w:t>
+      </w:r>
+    </w:p>
+    <w:p>
+      <w:r>
+        <w:t>Three navigation options will be displayed on the bottom of the app with the following options:</w:t>
+      </w:r>
+    </w:p>
+    <w:p>
+      <w:pPr>
+        <w:pStyle w:val="ListParagraph"/>
+        <w:numPr>
+          <w:ilvl w:val="0"/>
+          <w:numId w:val="1"/>
+        </w:numPr>
+      </w:pPr>
+      <w:r>
+        <w:t>Notes</w:t>
+      </w:r>
+    </w:p>
+    <w:p>
+      <w:pPr>
+        <w:pStyle w:val="ListParagraph"/>
+        <w:numPr>
+          <w:ilvl w:val="0"/>
+          <w:numId w:val="1"/>
+        </w:numPr>
+      </w:pPr>
+      <w:r>
+        <w:t>Add Note</w:t>
+      </w:r>
+    </w:p>
+    <w:p>
+      <w:pPr>
+        <w:pStyle w:val="ListParagraph"/>
+        <w:numPr>
+          <w:ilvl w:val="0"/>
+          <w:numId w:val="1"/>
+        </w:numPr>
+      </w:pPr>
+      <w:r>
+        <w:t>Logout</w:t>
+      </w:r>
+    </w:p>
+    <w:p>
+      <w:pPr>
+        <w:pStyle w:val="Heading4"/>
+      </w:pPr>
+      <w:r>
+        <w:t>Add a note</w:t>
+      </w:r>
+    </w:p>
+    <w:p>
+      <w:r>
+        <w:t>User will click on ‘Add Note’ and the following screen will be presented:</w:t>
+      </w:r>
+    </w:p>
+    <w:p>
+      <w:r>
+        <w:rPr>
+          <w:noProof/>
+        </w:rPr>
         <w:lastRenderedPageBreak/>
-        <w:t>Example workout to log:</w:t>
-      </w:r>
-    </w:p>
-    <w:p>
-      <w:r>
         <w:drawing>
-          <wp:inline distT="0" distB="0" distL="0" distR="0" wp14:anchorId="25BB7DD5" wp14:editId="24D71365">
-            <wp:extent cx="2143125" cy="934961"/>
-            <wp:effectExtent l="0" t="0" r="0" b="0"/>
-            <wp:docPr id="10" name="Picture 10"/>
+          <wp:inline distT="0" distB="0" distL="0" distR="0" wp14:anchorId="1BB9DBA7" wp14:editId="696CC9F7">
+            <wp:extent cx="2124075" cy="3993897"/>
+            <wp:effectExtent l="0" t="0" r="0" b="6985"/>
+            <wp:docPr id="9" name="Picture 9"/>
             <wp:cNvGraphicFramePr>
               <a:graphicFrameLocks xmlns:a="http://schemas.openxmlformats.org/drawingml/2006/main" noChangeAspect="1"/>
             </wp:cNvGraphicFramePr>
@@ -600,7 +1459,7 @@
                   <pic:spPr>
                     <a:xfrm>
                       <a:off x="0" y="0"/>
-                      <a:ext cx="2148176" cy="937165"/>
+                      <a:ext cx="2126009" cy="3997533"/>
                     </a:xfrm>
                     <a:prstGeom prst="rect">
                       <a:avLst/>
@@ -613,47 +1472,21 @@
         </w:drawing>
       </w:r>
     </w:p>
-    <w:p/>
-    <w:p>
-      <w:r>
-        <w:t>The following options will be presented:</w:t>
-      </w:r>
-    </w:p>
-    <w:p>
-      <w:pPr>
-        <w:pStyle w:val="ListParagraph"/>
-        <w:numPr>
-          <w:ilvl w:val="0"/>
-          <w:numId w:val="1"/>
-        </w:numPr>
-      </w:pPr>
-      <w:r>
-        <w:t>Note Title</w:t>
-      </w:r>
-    </w:p>
-    <w:p>
-      <w:pPr>
-        <w:pStyle w:val="ListParagraph"/>
-        <w:numPr>
-          <w:ilvl w:val="1"/>
-          <w:numId w:val="1"/>
-        </w:numPr>
-      </w:pPr>
-      <w:r>
-        <w:t>Free text entry for the note title. The title will be displayed in the notes list</w:t>
-      </w:r>
-    </w:p>
-    <w:p>
-      <w:pPr>
-        <w:pStyle w:val="ListParagraph"/>
-        <w:ind w:left="1440"/>
-      </w:pPr>
-      <w:r>
+    <w:p>
+      <w:r>
+        <w:t>Example workout to log:</w:t>
+      </w:r>
+    </w:p>
+    <w:p>
+      <w:r>
+        <w:rPr>
+          <w:noProof/>
+        </w:rPr>
         <w:drawing>
-          <wp:inline distT="0" distB="0" distL="0" distR="0" wp14:anchorId="2A839583" wp14:editId="150B97A3">
-            <wp:extent cx="3686689" cy="781159"/>
-            <wp:effectExtent l="0" t="0" r="9525" b="0"/>
-            <wp:docPr id="12" name="Picture 12"/>
+          <wp:inline distT="0" distB="0" distL="0" distR="0" wp14:anchorId="25BB7DD5" wp14:editId="24D71365">
+            <wp:extent cx="2143125" cy="934961"/>
+            <wp:effectExtent l="0" t="0" r="0" b="0"/>
+            <wp:docPr id="10" name="Picture 10"/>
             <wp:cNvGraphicFramePr>
               <a:graphicFrameLocks xmlns:a="http://schemas.openxmlformats.org/drawingml/2006/main" noChangeAspect="1"/>
             </wp:cNvGraphicFramePr>
@@ -673,7 +1506,7 @@
                   <pic:spPr>
                     <a:xfrm>
                       <a:off x="0" y="0"/>
-                      <a:ext cx="3686689" cy="781159"/>
+                      <a:ext cx="2148176" cy="937165"/>
                     </a:xfrm>
                     <a:prstGeom prst="rect">
                       <a:avLst/>
@@ -686,6 +1519,12 @@
         </w:drawing>
       </w:r>
     </w:p>
+    <w:p/>
+    <w:p>
+      <w:r>
+        <w:t>The following options will be presented:</w:t>
+      </w:r>
+    </w:p>
     <w:p>
       <w:pPr>
         <w:pStyle w:val="ListParagraph"/>
@@ -695,7 +1534,7 @@
         </w:numPr>
       </w:pPr>
       <w:r>
-        <w:t>Note Date</w:t>
+        <w:t>Note Title</w:t>
       </w:r>
     </w:p>
     <w:p>
@@ -707,7 +1546,7 @@
         </w:numPr>
       </w:pPr>
       <w:r>
-        <w:t>Date entry for the note</w:t>
+        <w:t>Free text entry for the note title. The title will be displayed in the notes list</w:t>
       </w:r>
     </w:p>
     <w:p>
@@ -716,11 +1555,14 @@
         <w:ind w:left="1440"/>
       </w:pPr>
       <w:r>
+        <w:rPr>
+          <w:noProof/>
+        </w:rPr>
         <w:drawing>
-          <wp:inline distT="0" distB="0" distL="0" distR="0" wp14:anchorId="4ECAE3B8" wp14:editId="46BCB395">
-            <wp:extent cx="1924050" cy="2607402"/>
-            <wp:effectExtent l="0" t="0" r="0" b="2540"/>
-            <wp:docPr id="14" name="Picture 14"/>
+          <wp:inline distT="0" distB="0" distL="0" distR="0" wp14:anchorId="2A839583" wp14:editId="150B97A3">
+            <wp:extent cx="3686689" cy="781159"/>
+            <wp:effectExtent l="0" t="0" r="9525" b="0"/>
+            <wp:docPr id="12" name="Picture 12"/>
             <wp:cNvGraphicFramePr>
               <a:graphicFrameLocks xmlns:a="http://schemas.openxmlformats.org/drawingml/2006/main" noChangeAspect="1"/>
             </wp:cNvGraphicFramePr>
@@ -740,7 +1582,7 @@
                   <pic:spPr>
                     <a:xfrm>
                       <a:off x="0" y="0"/>
-                      <a:ext cx="1928756" cy="2613779"/>
+                      <a:ext cx="3686689" cy="781159"/>
                     </a:xfrm>
                     <a:prstGeom prst="rect">
                       <a:avLst/>
@@ -762,7 +1604,7 @@
         </w:numPr>
       </w:pPr>
       <w:r>
-        <w:t>Exercise Type</w:t>
+        <w:t>Note Date</w:t>
       </w:r>
     </w:p>
     <w:p>
@@ -774,58 +1616,7 @@
         </w:numPr>
       </w:pPr>
       <w:r>
-        <w:t>Select list for the exercise type. Options</w:t>
-      </w:r>
-      <w:r>
-        <w:t xml:space="preserve"> available are:</w:t>
-      </w:r>
-    </w:p>
-    <w:p>
-      <w:pPr>
-        <w:pStyle w:val="ListParagraph"/>
-        <w:numPr>
-          <w:ilvl w:val="2"/>
-          <w:numId w:val="1"/>
-        </w:numPr>
-      </w:pPr>
-      <w:r>
-        <w:t>Weightlifting</w:t>
-      </w:r>
-    </w:p>
-    <w:p>
-      <w:pPr>
-        <w:pStyle w:val="ListParagraph"/>
-        <w:numPr>
-          <w:ilvl w:val="2"/>
-          <w:numId w:val="1"/>
-        </w:numPr>
-      </w:pPr>
-      <w:r>
-        <w:t>Gymnastics</w:t>
-      </w:r>
-    </w:p>
-    <w:p>
-      <w:pPr>
-        <w:pStyle w:val="ListParagraph"/>
-        <w:numPr>
-          <w:ilvl w:val="2"/>
-          <w:numId w:val="1"/>
-        </w:numPr>
-      </w:pPr>
-      <w:r>
-        <w:t>Conditioning</w:t>
-      </w:r>
-    </w:p>
-    <w:p>
-      <w:pPr>
-        <w:pStyle w:val="ListParagraph"/>
-        <w:numPr>
-          <w:ilvl w:val="2"/>
-          <w:numId w:val="1"/>
-        </w:numPr>
-      </w:pPr>
-      <w:r>
-        <w:t>Other</w:t>
+        <w:t>Date entry for the note</w:t>
       </w:r>
     </w:p>
     <w:p>
@@ -834,12 +1625,15 @@
         <w:ind w:left="1440"/>
       </w:pPr>
       <w:r>
+        <w:rPr>
+          <w:noProof/>
+        </w:rPr>
         <w:lastRenderedPageBreak/>
         <w:drawing>
-          <wp:inline distT="0" distB="0" distL="0" distR="0" wp14:anchorId="50F0A02C" wp14:editId="680F21E0">
-            <wp:extent cx="1866900" cy="2373551"/>
-            <wp:effectExtent l="0" t="0" r="0" b="8255"/>
-            <wp:docPr id="16" name="Picture 16"/>
+          <wp:inline distT="0" distB="0" distL="0" distR="0" wp14:anchorId="4ECAE3B8" wp14:editId="46BCB395">
+            <wp:extent cx="1924050" cy="2607402"/>
+            <wp:effectExtent l="0" t="0" r="0" b="2540"/>
+            <wp:docPr id="14" name="Picture 14"/>
             <wp:cNvGraphicFramePr>
               <a:graphicFrameLocks xmlns:a="http://schemas.openxmlformats.org/drawingml/2006/main" noChangeAspect="1"/>
             </wp:cNvGraphicFramePr>
@@ -859,7 +1653,7 @@
                   <pic:spPr>
                     <a:xfrm>
                       <a:off x="0" y="0"/>
-                      <a:ext cx="1871741" cy="2379705"/>
+                      <a:ext cx="1928756" cy="2613779"/>
                     </a:xfrm>
                     <a:prstGeom prst="rect">
                       <a:avLst/>
@@ -881,7 +1675,7 @@
         </w:numPr>
       </w:pPr>
       <w:r>
-        <w:t>Note Details</w:t>
+        <w:t>Exercise Type</w:t>
       </w:r>
     </w:p>
     <w:p>
@@ -893,7 +1687,58 @@
         </w:numPr>
       </w:pPr>
       <w:r>
-        <w:t>Free text entry that has multiple lines for the note details</w:t>
+        <w:t>Select list for the exercise type. Options</w:t>
+      </w:r>
+      <w:r>
+        <w:t xml:space="preserve"> available are:</w:t>
+      </w:r>
+    </w:p>
+    <w:p>
+      <w:pPr>
+        <w:pStyle w:val="ListParagraph"/>
+        <w:numPr>
+          <w:ilvl w:val="2"/>
+          <w:numId w:val="1"/>
+        </w:numPr>
+      </w:pPr>
+      <w:r>
+        <w:t>Weightlifting</w:t>
+      </w:r>
+    </w:p>
+    <w:p>
+      <w:pPr>
+        <w:pStyle w:val="ListParagraph"/>
+        <w:numPr>
+          <w:ilvl w:val="2"/>
+          <w:numId w:val="1"/>
+        </w:numPr>
+      </w:pPr>
+      <w:r>
+        <w:t>Gymnastics</w:t>
+      </w:r>
+    </w:p>
+    <w:p>
+      <w:pPr>
+        <w:pStyle w:val="ListParagraph"/>
+        <w:numPr>
+          <w:ilvl w:val="2"/>
+          <w:numId w:val="1"/>
+        </w:numPr>
+      </w:pPr>
+      <w:r>
+        <w:t>Conditioning</w:t>
+      </w:r>
+    </w:p>
+    <w:p>
+      <w:pPr>
+        <w:pStyle w:val="ListParagraph"/>
+        <w:numPr>
+          <w:ilvl w:val="2"/>
+          <w:numId w:val="1"/>
+        </w:numPr>
+      </w:pPr>
+      <w:r>
+        <w:t>Other</w:t>
       </w:r>
     </w:p>
     <w:p>
@@ -902,11 +1747,14 @@
         <w:ind w:left="1440"/>
       </w:pPr>
       <w:r>
+        <w:rPr>
+          <w:noProof/>
+        </w:rPr>
         <w:drawing>
-          <wp:inline distT="0" distB="0" distL="0" distR="0" wp14:anchorId="6D3486A7" wp14:editId="1DCEF39C">
-            <wp:extent cx="1533568" cy="1952625"/>
-            <wp:effectExtent l="0" t="0" r="9525" b="0"/>
-            <wp:docPr id="17" name="Picture 17"/>
+          <wp:inline distT="0" distB="0" distL="0" distR="0" wp14:anchorId="50F0A02C" wp14:editId="680F21E0">
+            <wp:extent cx="1866900" cy="2373551"/>
+            <wp:effectExtent l="0" t="0" r="0" b="8255"/>
+            <wp:docPr id="16" name="Picture 16"/>
             <wp:cNvGraphicFramePr>
               <a:graphicFrameLocks xmlns:a="http://schemas.openxmlformats.org/drawingml/2006/main" noChangeAspect="1"/>
             </wp:cNvGraphicFramePr>
@@ -926,7 +1774,7 @@
                   <pic:spPr>
                     <a:xfrm>
                       <a:off x="0" y="0"/>
-                      <a:ext cx="1536788" cy="1956725"/>
+                      <a:ext cx="1871741" cy="2379705"/>
                     </a:xfrm>
                     <a:prstGeom prst="rect">
                       <a:avLst/>
@@ -940,20 +1788,43 @@
       </w:r>
     </w:p>
     <w:p>
-      <w:r>
-        <w:t>User clicks ‘Add Note’ which will save the note with a status of incomplete to the database</w:t>
-      </w:r>
-      <w:r>
-        <w:t>.</w:t>
-      </w:r>
-    </w:p>
-    <w:p>
-      <w:r>
+      <w:pPr>
+        <w:pStyle w:val="ListParagraph"/>
+        <w:numPr>
+          <w:ilvl w:val="0"/>
+          <w:numId w:val="1"/>
+        </w:numPr>
+      </w:pPr>
+      <w:r>
+        <w:t>Note Details</w:t>
+      </w:r>
+    </w:p>
+    <w:p>
+      <w:pPr>
+        <w:pStyle w:val="ListParagraph"/>
+        <w:numPr>
+          <w:ilvl w:val="1"/>
+          <w:numId w:val="1"/>
+        </w:numPr>
+      </w:pPr>
+      <w:r>
+        <w:t>Free text entry that has multiple lines for the note details</w:t>
+      </w:r>
+    </w:p>
+    <w:p>
+      <w:pPr>
+        <w:pStyle w:val="ListParagraph"/>
+        <w:ind w:left="1440"/>
+      </w:pPr>
+      <w:r>
+        <w:rPr>
+          <w:noProof/>
+        </w:rPr>
         <w:drawing>
-          <wp:inline distT="0" distB="0" distL="0" distR="0" wp14:anchorId="5A86C883" wp14:editId="189F82E0">
-            <wp:extent cx="4072795" cy="2009775"/>
-            <wp:effectExtent l="0" t="0" r="4445" b="0"/>
-            <wp:docPr id="18" name="Picture 18"/>
+          <wp:inline distT="0" distB="0" distL="0" distR="0" wp14:anchorId="6D3486A7" wp14:editId="1DCEF39C">
+            <wp:extent cx="1533568" cy="1952625"/>
+            <wp:effectExtent l="0" t="0" r="9525" b="0"/>
+            <wp:docPr id="17" name="Picture 17"/>
             <wp:cNvGraphicFramePr>
               <a:graphicFrameLocks xmlns:a="http://schemas.openxmlformats.org/drawingml/2006/main" noChangeAspect="1"/>
             </wp:cNvGraphicFramePr>
@@ -973,7 +1844,7 @@
                   <pic:spPr>
                     <a:xfrm>
                       <a:off x="0" y="0"/>
-                      <a:ext cx="4076709" cy="2011706"/>
+                      <a:ext cx="1536788" cy="1956725"/>
                     </a:xfrm>
                     <a:prstGeom prst="rect">
                       <a:avLst/>
@@ -988,25 +1859,23 @@
     </w:p>
     <w:p>
       <w:r>
-        <w:t xml:space="preserve">This note will also be displayed in the notes list with a check </w:t>
-      </w:r>
-      <w:proofErr w:type="gramStart"/>
-      <w:r>
-        <w:t>mark(</w:t>
-      </w:r>
-      <w:proofErr w:type="gramEnd"/>
-      <w:r>
-        <w:t>to complete) and a bin(for delete)</w:t>
-      </w:r>
-    </w:p>
-    <w:p>
-      <w:r>
+        <w:t>User clicks ‘Add Note’ which will save the note with a status of incomplete to the database</w:t>
+      </w:r>
+      <w:r>
+        <w:t>.</w:t>
+      </w:r>
+    </w:p>
+    <w:p>
+      <w:r>
+        <w:rPr>
+          <w:noProof/>
+        </w:rPr>
         <w:lastRenderedPageBreak/>
         <w:drawing>
-          <wp:inline distT="0" distB="0" distL="0" distR="0" wp14:anchorId="19DF69BE" wp14:editId="27B9D319">
-            <wp:extent cx="2724150" cy="2193172"/>
-            <wp:effectExtent l="0" t="0" r="0" b="0"/>
-            <wp:docPr id="19" name="Picture 19"/>
+          <wp:inline distT="0" distB="0" distL="0" distR="0" wp14:anchorId="5A86C883" wp14:editId="189F82E0">
+            <wp:extent cx="4072795" cy="2009775"/>
+            <wp:effectExtent l="0" t="0" r="4445" b="0"/>
+            <wp:docPr id="18" name="Picture 18"/>
             <wp:cNvGraphicFramePr>
               <a:graphicFrameLocks xmlns:a="http://schemas.openxmlformats.org/drawingml/2006/main" noChangeAspect="1"/>
             </wp:cNvGraphicFramePr>
@@ -1026,7 +1895,7 @@
                   <pic:spPr>
                     <a:xfrm>
                       <a:off x="0" y="0"/>
-                      <a:ext cx="2727114" cy="2195559"/>
+                      <a:ext cx="4076709" cy="2011706"/>
                     </a:xfrm>
                     <a:prstGeom prst="rect">
                       <a:avLst/>
@@ -1041,82 +1910,27 @@
     </w:p>
     <w:p>
       <w:r>
-        <w:t>The user has three options at this stage:</w:t>
-      </w:r>
-    </w:p>
-    <w:p>
-      <w:pPr>
-        <w:pStyle w:val="ListParagraph"/>
-        <w:numPr>
-          <w:ilvl w:val="0"/>
-          <w:numId w:val="1"/>
-        </w:numPr>
-      </w:pPr>
-      <w:r>
-        <w:t xml:space="preserve">Edit the note </w:t>
-      </w:r>
-      <w:r>
-        <w:t xml:space="preserve">by clicking on the card in the view </w:t>
-      </w:r>
-      <w:r>
-        <w:t>and update it</w:t>
-      </w:r>
-      <w:r>
-        <w:t>. Text on buttons will be updated to signify that it is an update.</w:t>
-      </w:r>
-    </w:p>
-    <w:p>
-      <w:pPr>
-        <w:pStyle w:val="ListParagraph"/>
-        <w:numPr>
-          <w:ilvl w:val="0"/>
-          <w:numId w:val="1"/>
-        </w:numPr>
-      </w:pPr>
-      <w:r>
-        <w:t xml:space="preserve">Mark the note as </w:t>
+        <w:t xml:space="preserve">This note will also be displayed in the notes list with a check </w:t>
       </w:r>
       <w:proofErr w:type="gramStart"/>
       <w:r>
-        <w:t>complete(</w:t>
+        <w:t>mark(</w:t>
       </w:r>
       <w:proofErr w:type="gramEnd"/>
       <w:r>
-        <w:t>to signify that they have added it to their program)</w:t>
-      </w:r>
-    </w:p>
-    <w:p>
-      <w:pPr>
-        <w:pStyle w:val="ListParagraph"/>
-        <w:numPr>
-          <w:ilvl w:val="0"/>
-          <w:numId w:val="1"/>
-        </w:numPr>
-      </w:pPr>
-      <w:r>
-        <w:t>Delete note</w:t>
-      </w:r>
-    </w:p>
-    <w:p>
-      <w:pPr>
-        <w:pStyle w:val="Heading4"/>
-      </w:pPr>
-      <w:r>
-        <w:t>Update/Edit note</w:t>
-      </w:r>
-    </w:p>
-    <w:p>
-      <w:r>
-        <w:t>Clicking a note in the view will open it for update. Updating the note added above to these details will update the note in the database to the details input. Note that the unique id of the note is the same as the above(original) note.</w:t>
-      </w:r>
-    </w:p>
-    <w:p>
-      <w:r>
+        <w:t>to complete) and a bin(for delete)</w:t>
+      </w:r>
+    </w:p>
+    <w:p>
+      <w:r>
+        <w:rPr>
+          <w:noProof/>
+        </w:rPr>
         <w:drawing>
-          <wp:inline distT="0" distB="0" distL="0" distR="0" wp14:anchorId="03139F9A" wp14:editId="61AC5DD9">
-            <wp:extent cx="5731510" cy="1419225"/>
-            <wp:effectExtent l="0" t="0" r="2540" b="9525"/>
-            <wp:docPr id="21" name="Picture 21"/>
+          <wp:inline distT="0" distB="0" distL="0" distR="0" wp14:anchorId="19DF69BE" wp14:editId="27B9D319">
+            <wp:extent cx="2724150" cy="2193172"/>
+            <wp:effectExtent l="0" t="0" r="0" b="0"/>
+            <wp:docPr id="19" name="Picture 19"/>
             <wp:cNvGraphicFramePr>
               <a:graphicFrameLocks xmlns:a="http://schemas.openxmlformats.org/drawingml/2006/main" noChangeAspect="1"/>
             </wp:cNvGraphicFramePr>
@@ -1136,7 +1950,7 @@
                   <pic:spPr>
                     <a:xfrm>
                       <a:off x="0" y="0"/>
-                      <a:ext cx="5731510" cy="1419225"/>
+                      <a:ext cx="2727114" cy="2195559"/>
                     </a:xfrm>
                     <a:prstGeom prst="rect">
                       <a:avLst/>
@@ -1149,14 +1963,87 @@
         </w:drawing>
       </w:r>
     </w:p>
-    <w:p/>
-    <w:p>
-      <w:r>
+    <w:p>
+      <w:r>
+        <w:t>The user has three options at this stage:</w:t>
+      </w:r>
+    </w:p>
+    <w:p>
+      <w:pPr>
+        <w:pStyle w:val="ListParagraph"/>
+        <w:numPr>
+          <w:ilvl w:val="0"/>
+          <w:numId w:val="1"/>
+        </w:numPr>
+      </w:pPr>
+      <w:r>
+        <w:t xml:space="preserve">Edit the note </w:t>
+      </w:r>
+      <w:r>
+        <w:t xml:space="preserve">by clicking on the card in the view </w:t>
+      </w:r>
+      <w:r>
+        <w:t>and update it</w:t>
+      </w:r>
+      <w:r>
+        <w:t>. Text on buttons will be updated to signify that it is an update.</w:t>
+      </w:r>
+    </w:p>
+    <w:p>
+      <w:pPr>
+        <w:pStyle w:val="ListParagraph"/>
+        <w:numPr>
+          <w:ilvl w:val="0"/>
+          <w:numId w:val="1"/>
+        </w:numPr>
+      </w:pPr>
+      <w:r>
+        <w:t xml:space="preserve">Mark the note as </w:t>
+      </w:r>
+      <w:proofErr w:type="gramStart"/>
+      <w:r>
+        <w:t>complete(</w:t>
+      </w:r>
+      <w:proofErr w:type="gramEnd"/>
+      <w:r>
+        <w:t>to signify that they have added it to their program)</w:t>
+      </w:r>
+    </w:p>
+    <w:p>
+      <w:pPr>
+        <w:pStyle w:val="ListParagraph"/>
+        <w:numPr>
+          <w:ilvl w:val="0"/>
+          <w:numId w:val="1"/>
+        </w:numPr>
+      </w:pPr>
+      <w:r>
+        <w:t>Delete note</w:t>
+      </w:r>
+    </w:p>
+    <w:p>
+      <w:pPr>
+        <w:pStyle w:val="Heading4"/>
+      </w:pPr>
+      <w:r>
+        <w:t>Update/Edit note</w:t>
+      </w:r>
+    </w:p>
+    <w:p>
+      <w:r>
+        <w:t>Clicking a note in the view will open it for update. Updating the note added above to these details will update the note in the database to the details input. Note that the unique id of the note is the same as the above(original) note.</w:t>
+      </w:r>
+    </w:p>
+    <w:p>
+      <w:r>
+        <w:rPr>
+          <w:noProof/>
+        </w:rPr>
         <w:drawing>
-          <wp:inline distT="0" distB="0" distL="0" distR="0" wp14:anchorId="34FD3EFE" wp14:editId="657A0CA0">
-            <wp:extent cx="1971675" cy="2550891"/>
-            <wp:effectExtent l="0" t="0" r="0" b="1905"/>
-            <wp:docPr id="20" name="Picture 20"/>
+          <wp:inline distT="0" distB="0" distL="0" distR="0" wp14:anchorId="03139F9A" wp14:editId="61AC5DD9">
+            <wp:extent cx="5731510" cy="1419225"/>
+            <wp:effectExtent l="0" t="0" r="2540" b="9525"/>
+            <wp:docPr id="21" name="Picture 21"/>
             <wp:cNvGraphicFramePr>
               <a:graphicFrameLocks xmlns:a="http://schemas.openxmlformats.org/drawingml/2006/main" noChangeAspect="1"/>
             </wp:cNvGraphicFramePr>
@@ -1176,7 +2063,7 @@
                   <pic:spPr>
                     <a:xfrm>
                       <a:off x="0" y="0"/>
-                      <a:ext cx="1974983" cy="2555170"/>
+                      <a:ext cx="5731510" cy="1419225"/>
                     </a:xfrm>
                     <a:prstGeom prst="rect">
                       <a:avLst/>
@@ -1189,19 +2076,18 @@
         </w:drawing>
       </w:r>
     </w:p>
-    <w:p>
-      <w:r>
+    <w:p/>
+    <w:p>
+      <w:r>
+        <w:rPr>
+          <w:noProof/>
+        </w:rPr>
         <w:lastRenderedPageBreak/>
-        <w:t>The note will also be updated in the notes list:</w:t>
-      </w:r>
-    </w:p>
-    <w:p>
-      <w:r>
         <w:drawing>
-          <wp:inline distT="0" distB="0" distL="0" distR="0" wp14:anchorId="40108EB9" wp14:editId="2607E8F7">
-            <wp:extent cx="2721703" cy="1657350"/>
-            <wp:effectExtent l="0" t="0" r="2540" b="0"/>
-            <wp:docPr id="23" name="Picture 23"/>
+          <wp:inline distT="0" distB="0" distL="0" distR="0" wp14:anchorId="34FD3EFE" wp14:editId="657A0CA0">
+            <wp:extent cx="1971675" cy="2550891"/>
+            <wp:effectExtent l="0" t="0" r="0" b="1905"/>
+            <wp:docPr id="20" name="Picture 20"/>
             <wp:cNvGraphicFramePr>
               <a:graphicFrameLocks xmlns:a="http://schemas.openxmlformats.org/drawingml/2006/main" noChangeAspect="1"/>
             </wp:cNvGraphicFramePr>
@@ -1221,7 +2107,7 @@
                   <pic:spPr>
                     <a:xfrm>
                       <a:off x="0" y="0"/>
-                      <a:ext cx="2723783" cy="1658617"/>
+                      <a:ext cx="1974983" cy="2555170"/>
                     </a:xfrm>
                     <a:prstGeom prst="rect">
                       <a:avLst/>
@@ -1235,25 +2121,20 @@
       </w:r>
     </w:p>
     <w:p>
-      <w:pPr>
-        <w:pStyle w:val="Heading4"/>
-      </w:pPr>
-      <w:r>
-        <w:t>Complete a note</w:t>
-      </w:r>
-    </w:p>
-    <w:p>
-      <w:r>
-        <w:t>Clicking on the check mark on the note will ‘complete’ it and it will not be shown any more. A toast will be shown to signify what has been done. This change will be reflected in the database.</w:t>
-      </w:r>
-    </w:p>
-    <w:p>
-      <w:r>
+      <w:r>
+        <w:t>The note will also be updated in the notes list:</w:t>
+      </w:r>
+    </w:p>
+    <w:p>
+      <w:r>
+        <w:rPr>
+          <w:noProof/>
+        </w:rPr>
         <w:drawing>
-          <wp:inline distT="0" distB="0" distL="0" distR="0" wp14:anchorId="362BA36D" wp14:editId="2D331F22">
-            <wp:extent cx="2324100" cy="687125"/>
-            <wp:effectExtent l="0" t="0" r="0" b="0"/>
-            <wp:docPr id="24" name="Picture 24"/>
+          <wp:inline distT="0" distB="0" distL="0" distR="0" wp14:anchorId="40108EB9" wp14:editId="2607E8F7">
+            <wp:extent cx="2721703" cy="1657350"/>
+            <wp:effectExtent l="0" t="0" r="2540" b="0"/>
+            <wp:docPr id="23" name="Picture 23"/>
             <wp:cNvGraphicFramePr>
               <a:graphicFrameLocks xmlns:a="http://schemas.openxmlformats.org/drawingml/2006/main" noChangeAspect="1"/>
             </wp:cNvGraphicFramePr>
@@ -1273,7 +2154,7 @@
                   <pic:spPr>
                     <a:xfrm>
                       <a:off x="0" y="0"/>
-                      <a:ext cx="2338040" cy="691246"/>
+                      <a:ext cx="2723783" cy="1658617"/>
                     </a:xfrm>
                     <a:prstGeom prst="rect">
                       <a:avLst/>
@@ -1287,12 +2168,28 @@
       </w:r>
     </w:p>
     <w:p>
-      <w:r>
+      <w:pPr>
+        <w:pStyle w:val="Heading4"/>
+      </w:pPr>
+      <w:r>
+        <w:t>Complete a note</w:t>
+      </w:r>
+    </w:p>
+    <w:p>
+      <w:r>
+        <w:t>Clicking on the check mark on the note will ‘complete’ it and it will not be shown any more. A toast will be shown to signify what has been done. This change will be reflected in the database.</w:t>
+      </w:r>
+    </w:p>
+    <w:p>
+      <w:r>
+        <w:rPr>
+          <w:noProof/>
+        </w:rPr>
         <w:drawing>
-          <wp:inline distT="0" distB="0" distL="0" distR="0" wp14:anchorId="2F6B8E7B" wp14:editId="03BE73F8">
-            <wp:extent cx="3188677" cy="1943100"/>
+          <wp:inline distT="0" distB="0" distL="0" distR="0" wp14:anchorId="362BA36D" wp14:editId="2D331F22">
+            <wp:extent cx="2324100" cy="687125"/>
             <wp:effectExtent l="0" t="0" r="0" b="0"/>
-            <wp:docPr id="25" name="Picture 25"/>
+            <wp:docPr id="24" name="Picture 24"/>
             <wp:cNvGraphicFramePr>
               <a:graphicFrameLocks xmlns:a="http://schemas.openxmlformats.org/drawingml/2006/main" noChangeAspect="1"/>
             </wp:cNvGraphicFramePr>
@@ -1312,7 +2209,7 @@
                   <pic:spPr>
                     <a:xfrm>
                       <a:off x="0" y="0"/>
-                      <a:ext cx="3191233" cy="1944658"/>
+                      <a:ext cx="2338040" cy="691246"/>
                     </a:xfrm>
                     <a:prstGeom prst="rect">
                       <a:avLst/>
@@ -1326,38 +2223,15 @@
       </w:r>
     </w:p>
     <w:p>
-      <w:pPr>
-        <w:pStyle w:val="Heading4"/>
-      </w:pPr>
-      <w:r>
-        <w:t>Delete a note</w:t>
-      </w:r>
-    </w:p>
-    <w:p>
-      <w:r>
-        <w:t>Clicking the bin icon will delete the note from the database and it also will not be shown any more.</w:t>
-      </w:r>
-    </w:p>
-    <w:p>
-      <w:pPr>
-        <w:pStyle w:val="Heading4"/>
-      </w:pPr>
-      <w:r>
-        <w:t>Logout</w:t>
-      </w:r>
-    </w:p>
-    <w:p>
-      <w:r>
-        <w:t>Clicking on the logout navigation icon will log the user out and return them to the login/register screen.</w:t>
-      </w:r>
-    </w:p>
-    <w:p>
-      <w:r>
+      <w:r>
+        <w:rPr>
+          <w:noProof/>
+        </w:rPr>
         <w:drawing>
-          <wp:inline distT="0" distB="0" distL="0" distR="0" wp14:anchorId="015DE362" wp14:editId="7ABCF491">
-            <wp:extent cx="2857500" cy="866689"/>
+          <wp:inline distT="0" distB="0" distL="0" distR="0" wp14:anchorId="2F6B8E7B" wp14:editId="03BE73F8">
+            <wp:extent cx="3188677" cy="1943100"/>
             <wp:effectExtent l="0" t="0" r="0" b="0"/>
-            <wp:docPr id="27" name="Picture 27"/>
+            <wp:docPr id="25" name="Picture 25"/>
             <wp:cNvGraphicFramePr>
               <a:graphicFrameLocks xmlns:a="http://schemas.openxmlformats.org/drawingml/2006/main" noChangeAspect="1"/>
             </wp:cNvGraphicFramePr>
@@ -1377,6 +2251,75 @@
                   <pic:spPr>
                     <a:xfrm>
                       <a:off x="0" y="0"/>
+                      <a:ext cx="3191233" cy="1944658"/>
+                    </a:xfrm>
+                    <a:prstGeom prst="rect">
+                      <a:avLst/>
+                    </a:prstGeom>
+                  </pic:spPr>
+                </pic:pic>
+              </a:graphicData>
+            </a:graphic>
+          </wp:inline>
+        </w:drawing>
+      </w:r>
+    </w:p>
+    <w:p>
+      <w:pPr>
+        <w:pStyle w:val="Heading4"/>
+      </w:pPr>
+      <w:r>
+        <w:t>Delete a note</w:t>
+      </w:r>
+    </w:p>
+    <w:p>
+      <w:r>
+        <w:t>Clicking the bin icon will delete the note from the database and it also will not be shown any more.</w:t>
+      </w:r>
+    </w:p>
+    <w:p>
+      <w:pPr>
+        <w:pStyle w:val="Heading4"/>
+      </w:pPr>
+      <w:r>
+        <w:lastRenderedPageBreak/>
+        <w:t>Logout</w:t>
+      </w:r>
+    </w:p>
+    <w:p>
+      <w:r>
+        <w:t>Clicking on the logout navigation icon will log the user out and return them to the login/register screen.</w:t>
+      </w:r>
+    </w:p>
+    <w:p>
+      <w:r>
+        <w:rPr>
+          <w:noProof/>
+        </w:rPr>
+        <w:drawing>
+          <wp:inline distT="0" distB="0" distL="0" distR="0" wp14:anchorId="015DE362" wp14:editId="7ABCF491">
+            <wp:extent cx="2857500" cy="866689"/>
+            <wp:effectExtent l="0" t="0" r="0" b="0"/>
+            <wp:docPr id="27" name="Picture 27"/>
+            <wp:cNvGraphicFramePr>
+              <a:graphicFrameLocks xmlns:a="http://schemas.openxmlformats.org/drawingml/2006/main" noChangeAspect="1"/>
+            </wp:cNvGraphicFramePr>
+            <a:graphic xmlns:a="http://schemas.openxmlformats.org/drawingml/2006/main">
+              <a:graphicData uri="http://schemas.openxmlformats.org/drawingml/2006/picture">
+                <pic:pic xmlns:pic="http://schemas.openxmlformats.org/drawingml/2006/picture">
+                  <pic:nvPicPr>
+                    <pic:cNvPr id="1" name=""/>
+                    <pic:cNvPicPr/>
+                  </pic:nvPicPr>
+                  <pic:blipFill>
+                    <a:blip r:embed="rId26"/>
+                    <a:stretch>
+                      <a:fillRect/>
+                    </a:stretch>
+                  </pic:blipFill>
+                  <pic:spPr>
+                    <a:xfrm>
+                      <a:off x="0" y="0"/>
                       <a:ext cx="2868981" cy="870171"/>
                     </a:xfrm>
                     <a:prstGeom prst="rect">
@@ -1396,10 +2339,11 @@
       <w:pPr>
         <w:pStyle w:val="Heading2"/>
       </w:pPr>
-      <w:r>
-        <w:lastRenderedPageBreak/>
+      <w:bookmarkStart w:id="4" w:name="_Toc102821486"/>
+      <w:r>
         <w:t>Class Diagrams</w:t>
       </w:r>
+      <w:bookmarkEnd w:id="4"/>
     </w:p>
     <w:p>
       <w:r>
@@ -1424,7 +2368,7 @@
                     </pic:cNvPicPr>
                   </pic:nvPicPr>
                   <pic:blipFill>
-                    <a:blip r:embed="rId26" cstate="print">
+                    <a:blip r:embed="rId27" cstate="print">
                       <a:extLst>
                         <a:ext uri="{28A0092B-C50C-407E-A947-70E740481C1C}">
                           <a14:useLocalDpi xmlns:a14="http://schemas.microsoft.com/office/drawing/2010/main" val="0"/>
@@ -1478,9 +2422,11 @@
       <w:pPr>
         <w:pStyle w:val="Heading1"/>
       </w:pPr>
+      <w:bookmarkStart w:id="5" w:name="_Toc102821487"/>
       <w:r>
         <w:t>UX/DX Approach</w:t>
       </w:r>
+      <w:bookmarkEnd w:id="5"/>
     </w:p>
     <w:p>
       <w:r>
@@ -1536,9 +2482,11 @@
       <w:pPr>
         <w:pStyle w:val="Heading1"/>
       </w:pPr>
+      <w:bookmarkStart w:id="6" w:name="_Toc102821488"/>
       <w:r>
         <w:t>Git Approach</w:t>
       </w:r>
+      <w:bookmarkEnd w:id="6"/>
     </w:p>
     <w:p>
       <w:r>
@@ -1547,62 +2495,14 @@
     </w:p>
     <w:p>
       <w:r>
+        <w:rPr>
+          <w:noProof/>
+        </w:rPr>
         <w:drawing>
           <wp:inline distT="0" distB="0" distL="0" distR="0" wp14:anchorId="65B2BBC9" wp14:editId="1815E14C">
             <wp:extent cx="5731510" cy="3139440"/>
             <wp:effectExtent l="0" t="0" r="2540" b="3810"/>
             <wp:docPr id="31" name="Picture 31"/>
-            <wp:cNvGraphicFramePr>
-              <a:graphicFrameLocks xmlns:a="http://schemas.openxmlformats.org/drawingml/2006/main" noChangeAspect="1"/>
-            </wp:cNvGraphicFramePr>
-            <a:graphic xmlns:a="http://schemas.openxmlformats.org/drawingml/2006/main">
-              <a:graphicData uri="http://schemas.openxmlformats.org/drawingml/2006/picture">
-                <pic:pic xmlns:pic="http://schemas.openxmlformats.org/drawingml/2006/picture">
-                  <pic:nvPicPr>
-                    <pic:cNvPr id="1" name=""/>
-                    <pic:cNvPicPr/>
-                  </pic:nvPicPr>
-                  <pic:blipFill>
-                    <a:blip r:embed="rId27"/>
-                    <a:stretch>
-                      <a:fillRect/>
-                    </a:stretch>
-                  </pic:blipFill>
-                  <pic:spPr>
-                    <a:xfrm>
-                      <a:off x="0" y="0"/>
-                      <a:ext cx="5731510" cy="3139440"/>
-                    </a:xfrm>
-                    <a:prstGeom prst="rect">
-                      <a:avLst/>
-                    </a:prstGeom>
-                  </pic:spPr>
-                </pic:pic>
-              </a:graphicData>
-            </a:graphic>
-          </wp:inline>
-        </w:drawing>
-      </w:r>
-    </w:p>
-    <w:p>
-      <w:pPr>
-        <w:pStyle w:val="Heading4"/>
-      </w:pPr>
-      <w:r>
-        <w:lastRenderedPageBreak/>
-        <w:t>Pull</w:t>
-      </w:r>
-      <w:r>
-        <w:t xml:space="preserve"> requests</w:t>
-      </w:r>
-    </w:p>
-    <w:p>
-      <w:r>
-        <w:drawing>
-          <wp:inline distT="0" distB="0" distL="0" distR="0" wp14:anchorId="752EBE9A" wp14:editId="6A695BCE">
-            <wp:extent cx="3371850" cy="3924864"/>
-            <wp:effectExtent l="0" t="0" r="0" b="0"/>
-            <wp:docPr id="30" name="Picture 30"/>
             <wp:cNvGraphicFramePr>
               <a:graphicFrameLocks xmlns:a="http://schemas.openxmlformats.org/drawingml/2006/main" noChangeAspect="1"/>
             </wp:cNvGraphicFramePr>
@@ -1622,7 +2522,7 @@
                   <pic:spPr>
                     <a:xfrm>
                       <a:off x="0" y="0"/>
-                      <a:ext cx="3373839" cy="3927179"/>
+                      <a:ext cx="5731510" cy="3139440"/>
                     </a:xfrm>
                     <a:prstGeom prst="rect">
                       <a:avLst/>
@@ -1640,38 +2540,23 @@
         <w:pStyle w:val="Heading4"/>
       </w:pPr>
       <w:r>
-        <w:t>Issues</w:t>
-      </w:r>
-    </w:p>
-    <w:p>
-      <w:r>
-        <w:t>Issues were created on GitHub to simulate bugs/features/Dev</w:t>
-      </w:r>
-      <w:r>
-        <w:t>O</w:t>
-      </w:r>
-      <w:r>
-        <w:t xml:space="preserve">ps tasks that would be encountered in </w:t>
-      </w:r>
-      <w:r>
-        <w:t xml:space="preserve">the </w:t>
-      </w:r>
-      <w:proofErr w:type="gramStart"/>
-      <w:r>
-        <w:t>day to day</w:t>
-      </w:r>
-      <w:proofErr w:type="gramEnd"/>
-      <w:r>
-        <w:t xml:space="preserve"> development of an application:</w:t>
-      </w:r>
-    </w:p>
-    <w:p>
-      <w:r>
+        <w:lastRenderedPageBreak/>
+        <w:t>Pull</w:t>
+      </w:r>
+      <w:r>
+        <w:t xml:space="preserve"> requests</w:t>
+      </w:r>
+    </w:p>
+    <w:p>
+      <w:r>
+        <w:rPr>
+          <w:noProof/>
+        </w:rPr>
         <w:drawing>
-          <wp:inline distT="0" distB="0" distL="0" distR="0" wp14:anchorId="06BFF04D" wp14:editId="1A003006">
-            <wp:extent cx="4343400" cy="2620669"/>
-            <wp:effectExtent l="0" t="0" r="0" b="8255"/>
-            <wp:docPr id="32" name="Picture 32"/>
+          <wp:inline distT="0" distB="0" distL="0" distR="0" wp14:anchorId="752EBE9A" wp14:editId="6A695BCE">
+            <wp:extent cx="3371850" cy="3924864"/>
+            <wp:effectExtent l="0" t="0" r="0" b="0"/>
+            <wp:docPr id="30" name="Picture 30"/>
             <wp:cNvGraphicFramePr>
               <a:graphicFrameLocks xmlns:a="http://schemas.openxmlformats.org/drawingml/2006/main" noChangeAspect="1"/>
             </wp:cNvGraphicFramePr>
@@ -1691,6 +2576,78 @@
                   <pic:spPr>
                     <a:xfrm>
                       <a:off x="0" y="0"/>
+                      <a:ext cx="3373839" cy="3927179"/>
+                    </a:xfrm>
+                    <a:prstGeom prst="rect">
+                      <a:avLst/>
+                    </a:prstGeom>
+                  </pic:spPr>
+                </pic:pic>
+              </a:graphicData>
+            </a:graphic>
+          </wp:inline>
+        </w:drawing>
+      </w:r>
+    </w:p>
+    <w:p>
+      <w:pPr>
+        <w:pStyle w:val="Heading4"/>
+      </w:pPr>
+      <w:r>
+        <w:t>Issues</w:t>
+      </w:r>
+    </w:p>
+    <w:p>
+      <w:r>
+        <w:t>Issues were created on GitHub to simulate bugs/features/Dev</w:t>
+      </w:r>
+      <w:r>
+        <w:t>O</w:t>
+      </w:r>
+      <w:r>
+        <w:t xml:space="preserve">ps tasks that would be encountered in </w:t>
+      </w:r>
+      <w:r>
+        <w:t xml:space="preserve">the </w:t>
+      </w:r>
+      <w:proofErr w:type="gramStart"/>
+      <w:r>
+        <w:t>day to day</w:t>
+      </w:r>
+      <w:proofErr w:type="gramEnd"/>
+      <w:r>
+        <w:t xml:space="preserve"> development of an application:</w:t>
+      </w:r>
+    </w:p>
+    <w:p>
+      <w:r>
+        <w:rPr>
+          <w:noProof/>
+        </w:rPr>
+        <w:drawing>
+          <wp:inline distT="0" distB="0" distL="0" distR="0" wp14:anchorId="06BFF04D" wp14:editId="1A003006">
+            <wp:extent cx="4343400" cy="2620669"/>
+            <wp:effectExtent l="0" t="0" r="0" b="8255"/>
+            <wp:docPr id="32" name="Picture 32"/>
+            <wp:cNvGraphicFramePr>
+              <a:graphicFrameLocks xmlns:a="http://schemas.openxmlformats.org/drawingml/2006/main" noChangeAspect="1"/>
+            </wp:cNvGraphicFramePr>
+            <a:graphic xmlns:a="http://schemas.openxmlformats.org/drawingml/2006/main">
+              <a:graphicData uri="http://schemas.openxmlformats.org/drawingml/2006/picture">
+                <pic:pic xmlns:pic="http://schemas.openxmlformats.org/drawingml/2006/picture">
+                  <pic:nvPicPr>
+                    <pic:cNvPr id="1" name=""/>
+                    <pic:cNvPicPr/>
+                  </pic:nvPicPr>
+                  <pic:blipFill>
+                    <a:blip r:embed="rId30"/>
+                    <a:stretch>
+                      <a:fillRect/>
+                    </a:stretch>
+                  </pic:blipFill>
+                  <pic:spPr>
+                    <a:xfrm>
+                      <a:off x="0" y="0"/>
                       <a:ext cx="4348962" cy="2624025"/>
                     </a:xfrm>
                     <a:prstGeom prst="rect">
@@ -1709,18 +2666,22 @@
       <w:pPr>
         <w:pStyle w:val="Heading1"/>
       </w:pPr>
+      <w:bookmarkStart w:id="7" w:name="_Toc102821489"/>
       <w:r>
         <w:lastRenderedPageBreak/>
         <w:t>Personal Statement</w:t>
       </w:r>
+      <w:bookmarkEnd w:id="7"/>
     </w:p>
     <w:p>
       <w:pPr>
         <w:pStyle w:val="Heading2"/>
       </w:pPr>
+      <w:bookmarkStart w:id="8" w:name="_Toc102821490"/>
       <w:r>
         <w:t>How it went</w:t>
       </w:r>
+      <w:bookmarkEnd w:id="8"/>
     </w:p>
     <w:p>
       <w:r>
@@ -1821,9 +2782,11 @@
       <w:pPr>
         <w:pStyle w:val="Heading2"/>
       </w:pPr>
+      <w:bookmarkStart w:id="9" w:name="_Toc102821491"/>
       <w:r>
         <w:t>Possible enhancements</w:t>
       </w:r>
+      <w:bookmarkEnd w:id="9"/>
     </w:p>
     <w:p>
       <w:r>
@@ -1886,9 +2849,11 @@
       <w:pPr>
         <w:pStyle w:val="Heading2"/>
       </w:pPr>
+      <w:bookmarkStart w:id="10" w:name="_Toc102821492"/>
       <w:r>
         <w:t>Known bugs</w:t>
       </w:r>
+      <w:bookmarkEnd w:id="10"/>
     </w:p>
     <w:p>
       <w:r>
@@ -1934,9 +2899,11 @@
       <w:pPr>
         <w:pStyle w:val="Heading1"/>
       </w:pPr>
+      <w:bookmarkStart w:id="11" w:name="_Toc102821493"/>
       <w:r>
         <w:t>References</w:t>
       </w:r>
+      <w:bookmarkEnd w:id="11"/>
     </w:p>
     <w:p>
       <w:r>
@@ -1974,7 +2941,7 @@
         <w:lastRenderedPageBreak/>
         <w:t xml:space="preserve">Splash screen video tutorial: </w:t>
       </w:r>
-      <w:hyperlink r:id="rId30" w:history="1">
+      <w:hyperlink r:id="rId31" w:history="1">
         <w:r>
           <w:rPr>
             <w:rStyle w:val="Hyperlink"/>
@@ -2005,7 +2972,7 @@
       <w:r>
         <w:t xml:space="preserve">”. </w:t>
       </w:r>
-      <w:hyperlink r:id="rId31" w:history="1">
+      <w:hyperlink r:id="rId32" w:history="1">
         <w:r>
           <w:rPr>
             <w:rStyle w:val="Hyperlink"/>
@@ -2033,7 +3000,7 @@
                     <pic:cNvPicPr/>
                   </pic:nvPicPr>
                   <pic:blipFill>
-                    <a:blip r:embed="rId32"/>
+                    <a:blip r:embed="rId33"/>
                     <a:stretch>
                       <a:fillRect/>
                     </a:stretch>
@@ -2084,7 +3051,7 @@
       <w:r>
         <w:t xml:space="preserve"> </w:t>
       </w:r>
-      <w:hyperlink r:id="rId33" w:history="1">
+      <w:hyperlink r:id="rId34" w:history="1">
         <w:r>
           <w:rPr>
             <w:rStyle w:val="Hyperlink"/>
@@ -2112,7 +3079,7 @@
       <w:r>
         <w:t xml:space="preserve"> in fragment: </w:t>
       </w:r>
-      <w:hyperlink r:id="rId34" w:history="1">
+      <w:hyperlink r:id="rId35" w:history="1">
         <w:proofErr w:type="spellStart"/>
         <w:r>
           <w:rPr>
@@ -2147,7 +3114,7 @@
                     <pic:cNvPicPr/>
                   </pic:nvPicPr>
                   <pic:blipFill>
-                    <a:blip r:embed="rId35"/>
+                    <a:blip r:embed="rId36"/>
                     <a:stretch>
                       <a:fillRect/>
                     </a:stretch>
@@ -2182,7 +3149,7 @@
       <w:r>
         <w:t xml:space="preserve">Passing data between fragments using communicator interface: </w:t>
       </w:r>
-      <w:hyperlink r:id="rId36" w:history="1">
+      <w:hyperlink r:id="rId37" w:history="1">
         <w:proofErr w:type="spellStart"/>
         <w:r>
           <w:rPr>
@@ -2210,7 +3177,7 @@
       <w:r>
         <w:t xml:space="preserve">Manually navigating between fragments on button clicks etc: </w:t>
       </w:r>
-      <w:hyperlink r:id="rId37" w:anchor="id" w:history="1">
+      <w:hyperlink r:id="rId38" w:anchor="id" w:history="1">
         <w:proofErr w:type="spellStart"/>
         <w:r>
           <w:rPr>
@@ -2265,7 +3232,7 @@
       <w:r>
         <w:t xml:space="preserve"> is specified correctly in google config file but application was not picking it up.  </w:t>
       </w:r>
-      <w:hyperlink r:id="rId38" w:history="1">
+      <w:hyperlink r:id="rId39" w:history="1">
         <w:proofErr w:type="spellStart"/>
         <w:r>
           <w:rPr>
@@ -2325,7 +3292,7 @@
       <w:r>
         <w:t xml:space="preserve"> </w:t>
       </w:r>
-      <w:hyperlink r:id="rId39" w:history="1">
+      <w:hyperlink r:id="rId40" w:history="1">
         <w:r>
           <w:rPr>
             <w:rStyle w:val="Hyperlink"/>
@@ -2350,7 +3317,7 @@
       <w:r>
         <w:t xml:space="preserve">Checkboxes on recycler view card </w:t>
       </w:r>
-      <w:hyperlink r:id="rId40" w:history="1">
+      <w:hyperlink r:id="rId41" w:history="1">
         <w:r>
           <w:rPr>
             <w:rStyle w:val="Hyperlink"/>
@@ -2375,7 +3342,7 @@
       <w:r>
         <w:t xml:space="preserve">Inserting check and bin icons in recycler view </w:t>
       </w:r>
-      <w:hyperlink r:id="rId41" w:history="1">
+      <w:hyperlink r:id="rId42" w:history="1">
         <w:r>
           <w:rPr>
             <w:rStyle w:val="Hyperlink"/>
@@ -2403,7 +3370,7 @@
           <w:rStyle w:val="Hyperlink"/>
         </w:rPr>
       </w:pPr>
-      <w:hyperlink r:id="rId42" w:history="1">
+      <w:hyperlink r:id="rId43" w:history="1">
         <w:r>
           <w:rPr>
             <w:rStyle w:val="Hyperlink"/>
@@ -3287,6 +4254,46 @@
       <w:u w:val="single"/>
     </w:rPr>
   </w:style>
+  <w:style w:type="paragraph" w:styleId="TOCHeading">
+    <w:name w:val="TOC Heading"/>
+    <w:basedOn w:val="Heading1"/>
+    <w:next w:val="Normal"/>
+    <w:uiPriority w:val="39"/>
+    <w:unhideWhenUsed/>
+    <w:qFormat/>
+    <w:rsid w:val="00060671"/>
+    <w:pPr>
+      <w:outlineLvl w:val="9"/>
+    </w:pPr>
+    <w:rPr>
+      <w:lang w:val="en-US"/>
+    </w:rPr>
+  </w:style>
+  <w:style w:type="paragraph" w:styleId="TOC1">
+    <w:name w:val="toc 1"/>
+    <w:basedOn w:val="Normal"/>
+    <w:next w:val="Normal"/>
+    <w:autoRedefine/>
+    <w:uiPriority w:val="39"/>
+    <w:unhideWhenUsed/>
+    <w:rsid w:val="00060671"/>
+    <w:pPr>
+      <w:spacing w:after="100"/>
+    </w:pPr>
+  </w:style>
+  <w:style w:type="paragraph" w:styleId="TOC2">
+    <w:name w:val="toc 2"/>
+    <w:basedOn w:val="Normal"/>
+    <w:next w:val="Normal"/>
+    <w:autoRedefine/>
+    <w:uiPriority w:val="39"/>
+    <w:unhideWhenUsed/>
+    <w:rsid w:val="00060671"/>
+    <w:pPr>
+      <w:spacing w:after="100"/>
+      <w:ind w:left="220"/>
+    </w:pPr>
+  </w:style>
 </w:styles>
 </file>
 
@@ -3583,4 +4590,16 @@
     </a:ext>
   </a:extLst>
 </a:theme>
+</file>
+
+<file path=customXml/item1.xml><?xml version="1.0" encoding="utf-8"?>
+<b:Sources xmlns:b="http://schemas.openxmlformats.org/officeDocument/2006/bibliography" xmlns="http://schemas.openxmlformats.org/officeDocument/2006/bibliography" SelectedStyle="\APASixthEditionOfficeOnline.xsl" StyleName="APA" Version="6"/>
+</file>
+
+<file path=customXml/itemProps1.xml><?xml version="1.0" encoding="utf-8"?>
+<ds:datastoreItem xmlns:ds="http://schemas.openxmlformats.org/officeDocument/2006/customXml" ds:itemID="{23BBD9F0-C7E0-497E-B05F-72D95EBFE756}">
+  <ds:schemaRefs>
+    <ds:schemaRef ds:uri="http://schemas.openxmlformats.org/officeDocument/2006/bibliography"/>
+  </ds:schemaRefs>
+</ds:datastoreItem>
 </file>
</xml_diff>